<commit_message>
Update examples after second meeting
</commit_message>
<xml_diff>
--- a/examples/first_examples_and_maps/maps_study.docx
+++ b/examples/first_examples_and_maps/maps_study.docx
@@ -74,21 +74,7 @@
         <w:rPr>
           <w:lang w:val="en-GB"/>
         </w:rPr>
-        <w:t xml:space="preserve">-17: </w:t>
-      </w:r>
-      <w:proofErr w:type="spellStart"/>
-      <w:r>
-        <w:rPr>
-          <w:lang w:val="en-GB"/>
-        </w:rPr>
-        <w:t>codice</w:t>
-      </w:r>
-      <w:proofErr w:type="spellEnd"/>
-      <w:r>
-        <w:rPr>
-          <w:lang w:val="en-GB"/>
-        </w:rPr>
-        <w:t xml:space="preserve"> dopo BPF_NOEXIST in array</w:t>
+        <w:t>-17: codice dopo BPF_NOEXIST in array</w:t>
       </w:r>
       <w:r>
         <w:rPr>
@@ -121,13 +107,8 @@
         <w:t xml:space="preserve"> n</w:t>
       </w:r>
       <w:r>
-        <w:t xml:space="preserve">on trovato in un array </w:t>
-      </w:r>
-      <w:proofErr w:type="spellStart"/>
-      <w:r>
-        <w:t>map</w:t>
-      </w:r>
-      <w:proofErr w:type="spellEnd"/>
+        <w:t>on trovato in un array map</w:t>
+      </w:r>
       <w:r>
         <w:t>.</w:t>
       </w:r>
@@ -152,15 +133,7 @@
     <w:p/>
     <w:p>
       <w:r>
-        <w:t>Metodi per le mappe funzionano anche se ritornano un valore “</w:t>
-      </w:r>
-      <w:proofErr w:type="spellStart"/>
-      <w:r>
-        <w:t>int</w:t>
-      </w:r>
-      <w:proofErr w:type="spellEnd"/>
-      <w:r>
-        <w:t>” ma vengono usate senza assegnarle ad una variabile.</w:t>
+        <w:t>Metodi per le mappe funzionano anche se ritornano un valore “int” ma vengono usate senza assegnarle ad una variabile.</w:t>
       </w:r>
     </w:p>
     <w:p>
@@ -171,21 +144,8 @@
           <w:numId w:val="1"/>
         </w:numPr>
       </w:pPr>
-      <w:proofErr w:type="spellStart"/>
-      <w:r>
-        <w:t>Lookup</w:t>
-      </w:r>
-      <w:proofErr w:type="spellEnd"/>
-      <w:r>
-        <w:t xml:space="preserve"> ritorna un </w:t>
-      </w:r>
-      <w:proofErr w:type="spellStart"/>
-      <w:r>
-        <w:t>void</w:t>
-      </w:r>
-      <w:proofErr w:type="spellEnd"/>
-      <w:r>
-        <w:t>*</w:t>
+      <w:r>
+        <w:t>Lookup ritorna un void*</w:t>
       </w:r>
       <w:r>
         <w:t xml:space="preserve"> -&gt; puntatore a che cosa? Alla mappa? O all’elemento nella mappa?</w:t>
@@ -200,13 +160,8 @@
         </w:numPr>
       </w:pPr>
       <w:r>
-        <w:t xml:space="preserve">Update e delete ritornano un </w:t>
-      </w:r>
-      <w:proofErr w:type="spellStart"/>
-      <w:r>
-        <w:t>int</w:t>
-      </w:r>
-      <w:proofErr w:type="spellEnd"/>
+        <w:t>Update e delete ritornano un int</w:t>
+      </w:r>
     </w:p>
     <w:p>
       <w:pPr>
@@ -225,15 +180,7 @@
         </w:numPr>
       </w:pPr>
       <w:r>
-        <w:t>Update non funziona con interi (</w:t>
-      </w:r>
-      <w:proofErr w:type="spellStart"/>
-      <w:r>
-        <w:t>example_simple_map</w:t>
-      </w:r>
-      <w:proofErr w:type="spellEnd"/>
-      <w:r>
-        <w:t>)</w:t>
+        <w:t>Update non funziona con interi (example_simple_map)</w:t>
       </w:r>
     </w:p>
     <w:p/>
@@ -333,31 +280,7 @@
         </w:numPr>
       </w:pPr>
       <w:r>
-        <w:t>Funzioni in .</w:t>
-      </w:r>
-      <w:proofErr w:type="spellStart"/>
-      <w:r>
-        <w:t>bpf.c</w:t>
-      </w:r>
-      <w:proofErr w:type="spellEnd"/>
-      <w:r>
-        <w:t xml:space="preserve"> (vuoto, </w:t>
-      </w:r>
-      <w:proofErr w:type="spellStart"/>
-      <w:r>
-        <w:t>void</w:t>
-      </w:r>
-      <w:proofErr w:type="spellEnd"/>
-      <w:r>
-        <w:t xml:space="preserve"> *</w:t>
-      </w:r>
-      <w:proofErr w:type="spellStart"/>
-      <w:r>
-        <w:t>ctx</w:t>
-      </w:r>
-      <w:proofErr w:type="spellEnd"/>
-      <w:r>
-        <w:t>, altro,…)</w:t>
+        <w:t>Funzioni in .bpf.c (vuoto, void *ctx, altro,…)</w:t>
       </w:r>
     </w:p>
     <w:p>
@@ -380,29 +303,8 @@
           <w:numId w:val="2"/>
         </w:numPr>
       </w:pPr>
-      <w:proofErr w:type="spellStart"/>
-      <w:r>
-        <w:t>Lookup</w:t>
-      </w:r>
-      <w:proofErr w:type="spellEnd"/>
-      <w:r>
-        <w:t xml:space="preserve"> -&gt; </w:t>
-      </w:r>
-      <w:proofErr w:type="spellStart"/>
-      <w:r>
-        <w:t>return</w:t>
-      </w:r>
-      <w:proofErr w:type="spellEnd"/>
-      <w:r>
-        <w:t xml:space="preserve"> </w:t>
-      </w:r>
-      <w:proofErr w:type="spellStart"/>
-      <w:r>
-        <w:t>void</w:t>
-      </w:r>
-      <w:proofErr w:type="spellEnd"/>
-      <w:r>
-        <w:t>*</w:t>
+      <w:r>
+        <w:t>Lookup -&gt; return void*</w:t>
       </w:r>
     </w:p>
     <w:p>
@@ -423,21 +325,8 @@
         </w:numPr>
       </w:pPr>
       <w:r>
-        <w:t xml:space="preserve">Update e delete -&gt; </w:t>
-      </w:r>
-      <w:proofErr w:type="spellStart"/>
-      <w:r>
-        <w:t>return</w:t>
-      </w:r>
-      <w:proofErr w:type="spellEnd"/>
-      <w:r>
-        <w:t xml:space="preserve"> </w:t>
-      </w:r>
-      <w:proofErr w:type="spellStart"/>
-      <w:r>
-        <w:t>int</w:t>
-      </w:r>
-      <w:proofErr w:type="spellEnd"/>
+        <w:t>Update e delete -&gt; return int</w:t>
+      </w:r>
     </w:p>
     <w:p>
       <w:pPr>
@@ -493,21 +382,7 @@
         <w:rPr>
           <w:lang w:val="en-GB"/>
         </w:rPr>
-        <w:t xml:space="preserve">0: </w:t>
-      </w:r>
-      <w:proofErr w:type="spellStart"/>
-      <w:r>
-        <w:rPr>
-          <w:lang w:val="en-GB"/>
-        </w:rPr>
-        <w:t>uso</w:t>
-      </w:r>
-      <w:proofErr w:type="spellEnd"/>
-      <w:r>
-        <w:rPr>
-          <w:lang w:val="en-GB"/>
-        </w:rPr>
-        <w:t xml:space="preserve"> BPF_ANY o BPF_EXI</w:t>
+        <w:t>0: uso BPF_ANY o BPF_EXI</w:t>
       </w:r>
       <w:r>
         <w:rPr>
@@ -558,15 +433,7 @@
         </w:numPr>
       </w:pPr>
       <w:r>
-        <w:t>-7: tentativo di riempire la mappa con interi (</w:t>
-      </w:r>
-      <w:proofErr w:type="spellStart"/>
-      <w:r>
-        <w:t>example_simple_map</w:t>
-      </w:r>
-      <w:proofErr w:type="spellEnd"/>
-      <w:r>
-        <w:t>)</w:t>
+        <w:t>-7: tentativo di riempire la mappa con interi (example_simple_map)</w:t>
       </w:r>
     </w:p>
     <w:p/>
@@ -622,10 +489,7 @@
     </w:p>
     <w:p>
       <w:r>
-        <w:t>SOLUZIONI</w:t>
-      </w:r>
-      <w:r>
-        <w:t xml:space="preserve"> (incontro 2)</w:t>
+        <w:t>SOLUZIONI (incontro 2)</w:t>
       </w:r>
     </w:p>
     <w:p>
@@ -662,23 +526,7 @@
         </w:numPr>
       </w:pPr>
       <w:r>
-        <w:t xml:space="preserve">Per stampare codice di errore si deve chiamare la funzione </w:t>
-      </w:r>
-      <w:proofErr w:type="spellStart"/>
-      <w:r>
-        <w:t>int</w:t>
-      </w:r>
-      <w:proofErr w:type="spellEnd"/>
-      <w:r>
-        <w:t xml:space="preserve"> e fare un </w:t>
-      </w:r>
-      <w:proofErr w:type="spellStart"/>
-      <w:r>
-        <w:t>return</w:t>
-      </w:r>
-      <w:proofErr w:type="spellEnd"/>
-      <w:r>
-        <w:t xml:space="preserve"> 0.</w:t>
+        <w:t>Per stampare codice di errore si deve chiamare la funzione int e fare un return 0.</w:t>
       </w:r>
     </w:p>
     <w:p>
@@ -716,23 +564,39 @@
         </w:numPr>
       </w:pPr>
       <w:r>
-        <w:t xml:space="preserve">Le funzioni dentro il programma </w:t>
-      </w:r>
-      <w:proofErr w:type="spellStart"/>
-      <w:r>
-        <w:t>bpf</w:t>
-      </w:r>
-      <w:proofErr w:type="spellEnd"/>
-      <w:r>
-        <w:t xml:space="preserve"> devono ritornare qualcosa oppure vanni dichiarate </w:t>
-      </w:r>
-      <w:proofErr w:type="spellStart"/>
-      <w:r>
-        <w:t>static</w:t>
-      </w:r>
-      <w:proofErr w:type="spellEnd"/>
-      <w:r>
-        <w:t>.</w:t>
+        <w:t>Le funzioni dentro il programma bpf devono ritornare qualcosa oppure vanni dichiarate static.</w:t>
+      </w:r>
+    </w:p>
+    <w:p>
+      <w:pPr>
+        <w:pStyle w:val="Paragrafoelenco"/>
+      </w:pPr>
+      <w:r>
+        <w:rPr>
+          <w:lang w:val="en-GB"/>
+        </w:rPr>
+        <w:t xml:space="preserve">Errore: </w:t>
+      </w:r>
+      <w:r>
+        <w:rPr>
+          <w:lang w:val="en-GB"/>
+        </w:rPr>
+        <w:t>“</w:t>
+      </w:r>
+      <w:r>
+        <w:rPr>
+          <w:lang w:val="en-GB"/>
+        </w:rPr>
+        <w:t>function does not r</w:t>
+      </w:r>
+      <w:r>
+        <w:rPr>
+          <w:lang w:val="en-GB"/>
+        </w:rPr>
+        <w:t xml:space="preserve">eturn a scalar. </w:t>
+      </w:r>
+      <w:r>
+        <w:t>Only those are supported.”</w:t>
       </w:r>
     </w:p>
     <w:p>
@@ -748,15 +612,7 @@
     <w:p/>
     <w:p>
       <w:r>
-        <w:t xml:space="preserve">Ogni SEC mette a disposizione degli </w:t>
-      </w:r>
-      <w:proofErr w:type="spellStart"/>
-      <w:r>
-        <w:t>helpers</w:t>
-      </w:r>
-      <w:proofErr w:type="spellEnd"/>
-      <w:r>
-        <w:t xml:space="preserve"> in base al punto di attacco nel kernel</w:t>
+        <w:t>Ogni SEC mette a disposizione degli helpers in base al punto di attacco nel kernel</w:t>
       </w:r>
     </w:p>
     <w:p>
@@ -785,34 +641,10 @@
     </w:p>
     <w:p>
       <w:r>
-        <w:t>SEC(“hook/</w:t>
-      </w:r>
-      <w:proofErr w:type="spellStart"/>
-      <w:r>
-        <w:t>nome_hook_nel_kernel</w:t>
-      </w:r>
-      <w:proofErr w:type="spellEnd"/>
-      <w:r>
-        <w:t xml:space="preserve">”) </w:t>
-      </w:r>
-      <w:proofErr w:type="spellStart"/>
-      <w:r>
-        <w:t>nome_fu</w:t>
-      </w:r>
-      <w:r>
-        <w:t>nzione</w:t>
-      </w:r>
-      <w:proofErr w:type="spellEnd"/>
-      <w:r>
-        <w:t xml:space="preserve"> (</w:t>
-      </w:r>
-      <w:proofErr w:type="spellStart"/>
-      <w:r>
-        <w:t>lista_parametri</w:t>
-      </w:r>
-      <w:proofErr w:type="spellEnd"/>
-      <w:r>
-        <w:t>) {…}</w:t>
+        <w:t>SEC(“hook/nome_hook_nel_kernel”) nome_fu</w:t>
+      </w:r>
+      <w:r>
+        <w:t>nzione (lista_parametri) {…}</w:t>
       </w:r>
     </w:p>
     <w:p>
@@ -854,18 +686,7 @@
         <w:ind w:left="1440"/>
       </w:pPr>
       <w:r>
-        <w:t xml:space="preserve">Lista parametri -&gt; </w:t>
-      </w:r>
-      <w:r>
-        <w:t>(</w:t>
-      </w:r>
-      <w:proofErr w:type="spellStart"/>
-      <w:r>
-        <w:t>nome_hook</w:t>
-      </w:r>
-      <w:proofErr w:type="spellEnd"/>
-      <w:r>
-        <w:t>, param1, param2, …)</w:t>
+        <w:t>Lista parametri -&gt; (nome_hook, param1, param2, …)</w:t>
       </w:r>
     </w:p>
     <w:p>
@@ -878,6 +699,52 @@
       </w:pPr>
       <w:r>
         <w:t>Delle strutture definite all’interno del kernel</w:t>
+      </w:r>
+    </w:p>
+    <w:p/>
+    <w:p>
+      <w:r>
+        <w:t>Funzioni per mappe:</w:t>
+      </w:r>
+    </w:p>
+    <w:p>
+      <w:pPr>
+        <w:pStyle w:val="Paragrafoelenco"/>
+        <w:numPr>
+          <w:ilvl w:val="0"/>
+          <w:numId w:val="1"/>
+        </w:numPr>
+      </w:pPr>
+      <w:r>
+        <w:t>Delete non funziona per BPF_MAP_TYPE_ARRAY</w:t>
+      </w:r>
+    </w:p>
+    <w:p>
+      <w:pPr>
+        <w:pStyle w:val="Paragrafoelenco"/>
+        <w:numPr>
+          <w:ilvl w:val="0"/>
+          <w:numId w:val="1"/>
+        </w:numPr>
+      </w:pPr>
+      <w:r>
+        <w:t>Lookup ritorna un void* puntatore generico che punta al valore dell’elemento associato ad una determinata chiave nella mappa.</w:t>
+      </w:r>
+    </w:p>
+    <w:p>
+      <w:pPr>
+        <w:pStyle w:val="Paragrafoelenco"/>
+      </w:pPr>
+      <w:r>
+        <w:t>Stampando il valore si ottiene un puntatore.</w:t>
+      </w:r>
+    </w:p>
+    <w:p>
+      <w:pPr>
+        <w:pStyle w:val="Paragrafoelenco"/>
+      </w:pPr>
+      <w:r>
+        <w:t>Per accedere a quel valore bisogna fare un cast esplicito al tipo dei valori all’interno della mappa e dereferenziare il puntatore.</w:t>
       </w:r>
     </w:p>
     <w:sectPr>

</xml_diff>